<commit_message>
Lam lại Bao cao
</commit_message>
<xml_diff>
--- a/Documents/BAO CAO DO AN MOT.docx
+++ b/Documents/BAO CAO DO AN MOT.docx
@@ -4,48 +4,57 @@
   <w:body>
     <w:p>
       <w:pPr>
+        <w:spacing w:line="276" w:lineRule="auto"/>
         <w:jc w:val="center"/>
         <w:rPr>
           <w:b/>
-          <w:szCs w:val="26"/>
+          <w:sz w:val="28"/>
+          <w:szCs w:val="28"/>
         </w:rPr>
       </w:pPr>
       <w:r>
         <w:rPr>
           <w:b/>
-          <w:szCs w:val="26"/>
+          <w:sz w:val="28"/>
+          <w:szCs w:val="28"/>
         </w:rPr>
         <w:t>TRƯỜNG ĐẠI HỌC SƯ PHẠM KỸ THUẬT TP. HỒ CHÍ MINH</w:t>
       </w:r>
     </w:p>
     <w:p>
       <w:pPr>
+        <w:spacing w:line="276" w:lineRule="auto"/>
         <w:jc w:val="center"/>
         <w:rPr>
           <w:b/>
-          <w:szCs w:val="26"/>
+          <w:sz w:val="36"/>
+          <w:szCs w:val="36"/>
         </w:rPr>
       </w:pPr>
       <w:r>
         <w:rPr>
           <w:b/>
-          <w:szCs w:val="26"/>
+          <w:sz w:val="36"/>
+          <w:szCs w:val="36"/>
         </w:rPr>
         <w:t>KHOA ĐÀO TẠO CHẤT LƯỢNG CAO</w:t>
       </w:r>
     </w:p>
     <w:p>
       <w:pPr>
+        <w:spacing w:line="276" w:lineRule="auto"/>
         <w:jc w:val="center"/>
         <w:rPr>
           <w:b/>
-          <w:szCs w:val="26"/>
+          <w:sz w:val="44"/>
+          <w:szCs w:val="44"/>
         </w:rPr>
       </w:pPr>
       <w:r>
         <w:rPr>
           <w:b/>
-          <w:szCs w:val="26"/>
+          <w:sz w:val="44"/>
+          <w:szCs w:val="44"/>
         </w:rPr>
         <w:t>NGÀNH CÔNG NGHỆ THÔNG TIN</w:t>
       </w:r>
@@ -587,6 +596,36 @@
           <w:szCs w:val="26"/>
         </w:rPr>
         <w:instrText xml:space="preserve"> INCLUDEPICTURE  "http://t0.gstatic.com/images?q=tbn:ANd9GcR7BAz8hld8Rn4YZW5s_LsmbCivU780sKay-OhHY6sCfnmodrnQ" \* MERGEFORMATINET </w:instrText>
+      </w:r>
+      <w:r>
+        <w:rPr>
+          <w:szCs w:val="26"/>
+        </w:rPr>
+        <w:fldChar w:fldCharType="separate"/>
+      </w:r>
+      <w:r>
+        <w:rPr>
+          <w:szCs w:val="26"/>
+        </w:rPr>
+        <w:fldChar w:fldCharType="begin"/>
+      </w:r>
+      <w:r>
+        <w:rPr>
+          <w:szCs w:val="26"/>
+        </w:rPr>
+        <w:instrText xml:space="preserve"> </w:instrText>
+      </w:r>
+      <w:r>
+        <w:rPr>
+          <w:szCs w:val="26"/>
+        </w:rPr>
+        <w:instrText>INCLUDEPICTURE  "http://t0.gstatic.com/images?q=tbn:ANd9GcR7BAz8hld8Rn4YZW5s_LsmbCivU780sKay-OhHY6sCfnmodrnQ" \* MERGEFORMATINET</w:instrText>
+      </w:r>
+      <w:r>
+        <w:rPr>
+          <w:szCs w:val="26"/>
+        </w:rPr>
+        <w:instrText xml:space="preserve"> </w:instrText>
       </w:r>
       <w:r>
         <w:rPr>
@@ -618,7 +657,7 @@
             <v:path o:extrusionok="f" gradientshapeok="t" o:connecttype="rect"/>
             <o:lock v:ext="edit" aspectratio="t"/>
           </v:shapetype>
-          <v:shape id="_x0000_i1025" type="#_x0000_t75" style="width:94.5pt;height:99pt">
+          <v:shape id="_x0000_i1025" type="#_x0000_t75" style="width:94.35pt;height:99.25pt">
             <v:imagedata r:id="rId9" r:href="rId10"/>
           </v:shape>
         </w:pict>
@@ -797,20 +836,26 @@
         </w:rPr>
         <w:fldChar w:fldCharType="end"/>
       </w:r>
+      <w:r>
+        <w:rPr>
+          <w:szCs w:val="26"/>
+        </w:rPr>
+        <w:fldChar w:fldCharType="end"/>
+      </w:r>
     </w:p>
     <w:p>
       <w:pPr>
         <w:jc w:val="center"/>
         <w:rPr>
           <w:b/>
-          <w:sz w:val="20"/>
-          <w:szCs w:val="26"/>
+          <w:sz w:val="40"/>
+          <w:szCs w:val="40"/>
         </w:rPr>
       </w:pPr>
       <w:r>
         <w:rPr>
           <w:b/>
-          <w:sz w:val="28"/>
+          <w:sz w:val="40"/>
           <w:szCs w:val="40"/>
         </w:rPr>
         <w:t>BÁO CÁO ĐỒ ÁN</w:t>
@@ -822,8 +867,8 @@
         <w:rPr>
           <w:b/>
           <w:color w:val="000000" w:themeColor="text1"/>
-          <w:sz w:val="28"/>
-          <w:szCs w:val="44"/>
+          <w:sz w:val="40"/>
+          <w:szCs w:val="40"/>
         </w:rPr>
       </w:pPr>
       <w:bookmarkStart w:id="0" w:name="fdfdf"/>
@@ -832,22 +877,11 @@
         <w:rPr>
           <w:b/>
           <w:color w:val="000000" w:themeColor="text1"/>
-          <w:sz w:val="28"/>
-          <w:szCs w:val="44"/>
+          <w:sz w:val="40"/>
+          <w:szCs w:val="40"/>
         </w:rPr>
         <w:t>ĐỒ ÁN 1</w:t>
       </w:r>
-    </w:p>
-    <w:p>
-      <w:pPr>
-        <w:jc w:val="center"/>
-        <w:rPr>
-          <w:b/>
-          <w:color w:val="000000" w:themeColor="text1"/>
-          <w:sz w:val="28"/>
-          <w:szCs w:val="44"/>
-        </w:rPr>
-      </w:pPr>
     </w:p>
     <w:p>
       <w:pPr>
@@ -855,33 +889,40 @@
         <w:rPr>
           <w:b/>
           <w:color w:val="2F5496" w:themeColor="accent1" w:themeShade="BF"/>
-          <w:sz w:val="44"/>
-          <w:szCs w:val="44"/>
+          <w:sz w:val="54"/>
+          <w:szCs w:val="54"/>
         </w:rPr>
       </w:pPr>
       <w:r>
         <w:rPr>
           <w:b/>
           <w:color w:val="2F5496" w:themeColor="accent1" w:themeShade="BF"/>
-          <w:sz w:val="44"/>
-          <w:szCs w:val="44"/>
-        </w:rPr>
-        <w:t xml:space="preserve">GAME </w:t>
+          <w:sz w:val="54"/>
+          <w:szCs w:val="54"/>
+        </w:rPr>
+        <w:t xml:space="preserve">XÂY DỰNG </w:t>
       </w:r>
       <w:r>
         <w:rPr>
           <w:b/>
           <w:color w:val="2F5496" w:themeColor="accent1" w:themeShade="BF"/>
-          <w:sz w:val="44"/>
-          <w:szCs w:val="44"/>
+          <w:sz w:val="54"/>
+          <w:szCs w:val="54"/>
+        </w:rPr>
+        <w:t xml:space="preserve">GAME </w:t>
+      </w:r>
+      <w:r>
+        <w:rPr>
+          <w:b/>
+          <w:color w:val="2F5496" w:themeColor="accent1" w:themeShade="BF"/>
+          <w:sz w:val="54"/>
+          <w:szCs w:val="54"/>
         </w:rPr>
         <w:t>XẾP HÌNH</w:t>
       </w:r>
     </w:p>
     <w:p>
       <w:pPr>
-        <w:ind w:firstLine="720"/>
-        <w:jc w:val="center"/>
         <w:rPr>
           <w:b/>
           <w:szCs w:val="26"/>
@@ -986,6 +1027,14 @@
     </w:p>
     <w:p>
       <w:pPr>
+        <w:rPr>
+          <w:b/>
+          <w:szCs w:val="26"/>
+        </w:rPr>
+      </w:pPr>
+    </w:p>
+    <w:p>
+      <w:pPr>
         <w:jc w:val="center"/>
         <w:rPr>
           <w:b/>
@@ -1002,27 +1051,10 @@
     </w:p>
     <w:p>
       <w:pPr>
-        <w:jc w:val="center"/>
-        <w:rPr>
-          <w:b/>
-          <w:szCs w:val="26"/>
-        </w:rPr>
-      </w:pPr>
-    </w:p>
-    <w:p>
-      <w:pPr>
-        <w:jc w:val="both"/>
-        <w:rPr>
-          <w:b/>
-          <w:szCs w:val="26"/>
-        </w:rPr>
-      </w:pPr>
-    </w:p>
-    <w:p>
-      <w:pPr>
         <w:pStyle w:val="TOC1"/>
       </w:pPr>
       <w:r>
+        <w:lastRenderedPageBreak/>
         <w:t>MỤC LỤC</w:t>
       </w:r>
     </w:p>
@@ -2802,12 +2834,12 @@
           <w:headerReference w:type="default" r:id="rId11"/>
           <w:footerReference w:type="even" r:id="rId12"/>
           <w:pgSz w:w="12240" w:h="15840"/>
-          <w:pgMar w:top="1440" w:right="1138" w:bottom="1440" w:left="1699" w:header="576" w:footer="720" w:gutter="0"/>
-          <w:pgBorders w:display="firstPage">
-            <w:top w:val="twistedLines1" w:sz="18" w:space="1" w:color="auto"/>
-            <w:left w:val="twistedLines1" w:sz="18" w:space="4" w:color="auto"/>
-            <w:bottom w:val="twistedLines1" w:sz="18" w:space="1" w:color="auto"/>
-            <w:right w:val="twistedLines1" w:sz="18" w:space="4" w:color="auto"/>
+          <w:pgMar w:top="1440" w:right="1440" w:bottom="1440" w:left="1440" w:header="576" w:footer="720" w:gutter="0"/>
+          <w:pgBorders w:display="firstPage" w:offsetFrom="page">
+            <w:top w:val="twistedLines1" w:sz="22" w:space="24" w:color="auto"/>
+            <w:left w:val="twistedLines1" w:sz="22" w:space="24" w:color="auto"/>
+            <w:bottom w:val="twistedLines1" w:sz="22" w:space="24" w:color="auto"/>
+            <w:right w:val="twistedLines1" w:sz="22" w:space="24" w:color="auto"/>
           </w:pgBorders>
           <w:pgNumType w:start="1" w:chapStyle="2"/>
           <w:cols w:space="720"/>
@@ -3652,14 +3684,14 @@
           <w:szCs w:val="26"/>
         </w:rPr>
         <w:tab/>
-        <w:t xml:space="preserve">Sau khi học môn cấu trúc dữ liệu và lập trình hướng đối tượng, nhóm được tiếp xúc nhiều hơn với các khối kiến thức cơ sở, điều đó giúp nhóm có thể xây dựng các chương trình trên máy tính, áp dụng các kiểu dữ liệu trong thực tế. Thông qua đó nhóm vận dụng </w:t>
+        <w:t xml:space="preserve">Sau khi học môn cấu trúc dữ liệu và lập trình hướng đối tượng, nhóm được tiếp xúc nhiều hơn với các khối kiến thức cơ sở, điều đó giúp nhóm có thể xây dựng các chương </w:t>
       </w:r>
       <w:r>
         <w:rPr>
           <w:szCs w:val="26"/>
         </w:rPr>
         <w:lastRenderedPageBreak/>
-        <w:t xml:space="preserve">kiến thức về </w:t>
+        <w:t xml:space="preserve">trình trên máy tính, áp dụng các kiểu dữ liệu trong thực tế. Thông qua đó nhóm vận dụng kiến thức về </w:t>
       </w:r>
       <w:r>
         <w:rPr>
@@ -3835,7 +3867,6 @@
     <w:p>
       <w:pPr>
         <w:shd w:val="clear" w:color="auto" w:fill="FFFFFF"/>
-        <w:ind w:firstLine="720"/>
         <w:jc w:val="both"/>
         <w:rPr>
           <w:szCs w:val="26"/>
@@ -3874,127 +3905,7 @@
     </w:p>
     <w:p>
       <w:pPr>
-        <w:shd w:val="clear" w:color="auto" w:fill="FFFFFF"/>
-        <w:ind w:firstLine="720"/>
-        <w:jc w:val="both"/>
-        <w:rPr>
-          <w:szCs w:val="26"/>
-        </w:rPr>
-      </w:pPr>
-    </w:p>
-    <w:p>
-      <w:pPr>
-        <w:shd w:val="clear" w:color="auto" w:fill="FFFFFF"/>
-        <w:ind w:firstLine="720"/>
-        <w:jc w:val="both"/>
-        <w:rPr>
-          <w:szCs w:val="26"/>
-        </w:rPr>
-      </w:pPr>
-    </w:p>
-    <w:p>
-      <w:pPr>
-        <w:shd w:val="clear" w:color="auto" w:fill="FFFFFF"/>
-        <w:ind w:firstLine="720"/>
-        <w:jc w:val="both"/>
-        <w:rPr>
-          <w:szCs w:val="26"/>
-        </w:rPr>
-      </w:pPr>
-    </w:p>
-    <w:p>
-      <w:pPr>
-        <w:shd w:val="clear" w:color="auto" w:fill="FFFFFF"/>
-        <w:ind w:firstLine="720"/>
-        <w:jc w:val="both"/>
-        <w:rPr>
-          <w:szCs w:val="26"/>
-        </w:rPr>
-      </w:pPr>
-    </w:p>
-    <w:p>
-      <w:pPr>
-        <w:shd w:val="clear" w:color="auto" w:fill="FFFFFF"/>
-        <w:ind w:firstLine="720"/>
-        <w:jc w:val="both"/>
-        <w:rPr>
-          <w:szCs w:val="26"/>
-        </w:rPr>
-      </w:pPr>
-    </w:p>
-    <w:p>
-      <w:pPr>
-        <w:shd w:val="clear" w:color="auto" w:fill="FFFFFF"/>
-        <w:ind w:firstLine="720"/>
-        <w:jc w:val="both"/>
-        <w:rPr>
-          <w:szCs w:val="26"/>
-        </w:rPr>
-      </w:pPr>
-    </w:p>
-    <w:p>
-      <w:pPr>
-        <w:shd w:val="clear" w:color="auto" w:fill="FFFFFF"/>
-        <w:ind w:firstLine="720"/>
-        <w:jc w:val="both"/>
-        <w:rPr>
-          <w:szCs w:val="26"/>
-        </w:rPr>
-      </w:pPr>
-    </w:p>
-    <w:p>
-      <w:pPr>
-        <w:shd w:val="clear" w:color="auto" w:fill="FFFFFF"/>
-        <w:ind w:firstLine="720"/>
-        <w:jc w:val="both"/>
-        <w:rPr>
-          <w:szCs w:val="26"/>
-        </w:rPr>
-      </w:pPr>
-    </w:p>
-    <w:p>
-      <w:pPr>
         <w:spacing w:line="240" w:lineRule="auto"/>
-        <w:rPr>
-          <w:szCs w:val="26"/>
-        </w:rPr>
-      </w:pPr>
-    </w:p>
-    <w:p>
-      <w:pPr>
-        <w:shd w:val="clear" w:color="auto" w:fill="FFFFFF"/>
-        <w:ind w:firstLine="720"/>
-        <w:jc w:val="both"/>
-        <w:rPr>
-          <w:szCs w:val="26"/>
-        </w:rPr>
-      </w:pPr>
-    </w:p>
-    <w:p>
-      <w:pPr>
-        <w:shd w:val="clear" w:color="auto" w:fill="FFFFFF"/>
-        <w:ind w:firstLine="720"/>
-        <w:jc w:val="both"/>
-        <w:rPr>
-          <w:szCs w:val="26"/>
-        </w:rPr>
-      </w:pPr>
-    </w:p>
-    <w:p>
-      <w:pPr>
-        <w:shd w:val="clear" w:color="auto" w:fill="FFFFFF"/>
-        <w:ind w:firstLine="720"/>
-        <w:jc w:val="both"/>
-        <w:rPr>
-          <w:szCs w:val="26"/>
-        </w:rPr>
-      </w:pPr>
-    </w:p>
-    <w:p>
-      <w:pPr>
-        <w:shd w:val="clear" w:color="auto" w:fill="FFFFFF"/>
-        <w:ind w:firstLine="720"/>
-        <w:jc w:val="both"/>
         <w:rPr>
           <w:szCs w:val="26"/>
         </w:rPr>
@@ -4010,9 +3921,6 @@
         </w:rPr>
       </w:pPr>
       <w:bookmarkStart w:id="19" w:name="_Toc530425215"/>
-      <w:r>
-        <w:br w:type="page"/>
-      </w:r>
     </w:p>
     <w:p>
       <w:pPr>
@@ -4023,22 +3931,24 @@
         <w:lastRenderedPageBreak/>
         <w:t>CHƯƠNG 2 : NỘI DUNG</w:t>
       </w:r>
+      <w:bookmarkStart w:id="21" w:name="_GoBack"/>
       <w:bookmarkEnd w:id="19"/>
       <w:bookmarkEnd w:id="20"/>
+      <w:bookmarkEnd w:id="21"/>
     </w:p>
     <w:p>
       <w:pPr>
         <w:pStyle w:val="t2"/>
         <w:jc w:val="both"/>
       </w:pPr>
-      <w:bookmarkStart w:id="21" w:name="_Toc530425216"/>
-      <w:bookmarkStart w:id="22" w:name="_Toc26023518"/>
+      <w:bookmarkStart w:id="22" w:name="_Toc530425216"/>
+      <w:bookmarkStart w:id="23" w:name="_Toc26023518"/>
       <w:r>
         <w:t>2.1. Quá trình và công việc thực hiện đồ án</w:t>
       </w:r>
-      <w:bookmarkStart w:id="23" w:name="_Toc530425217"/>
-      <w:bookmarkEnd w:id="21"/>
+      <w:bookmarkStart w:id="24" w:name="_Toc530425217"/>
       <w:bookmarkEnd w:id="22"/>
+      <w:bookmarkEnd w:id="23"/>
     </w:p>
     <w:p>
       <w:r>
@@ -4096,41 +4006,31 @@
       <w:pPr>
         <w:pStyle w:val="h2"/>
       </w:pPr>
-      <w:bookmarkStart w:id="24" w:name="_Toc26023556"/>
+      <w:bookmarkStart w:id="25" w:name="_Toc26023556"/>
       <w:r>
         <w:t xml:space="preserve">Hình </w:t>
       </w:r>
-      <w:r>
-        <w:fldChar w:fldCharType="begin"/>
-      </w:r>
-      <w:r>
-        <w:instrText xml:space="preserve"> SEQ Hình \* ARABIC </w:instrText>
-      </w:r>
-      <w:r>
-        <w:fldChar w:fldCharType="separate"/>
-      </w:r>
-      <w:r>
-        <w:t>1</w:t>
-      </w:r>
-      <w:r>
-        <w:fldChar w:fldCharType="end"/>
-      </w:r>
+      <w:fldSimple w:instr=" SEQ Hình \* ARABIC ">
+        <w:r>
+          <w:t>1</w:t>
+        </w:r>
+      </w:fldSimple>
       <w:r>
         <w:t>: Bảng Phân Công</w:t>
       </w:r>
-      <w:bookmarkEnd w:id="24"/>
+      <w:bookmarkEnd w:id="25"/>
     </w:p>
     <w:p>
       <w:pPr>
         <w:pStyle w:val="t2"/>
         <w:jc w:val="both"/>
       </w:pPr>
-      <w:bookmarkStart w:id="25" w:name="_Toc26023519"/>
+      <w:bookmarkStart w:id="26" w:name="_Toc26023519"/>
       <w:r>
         <w:t>2.2. Luật chơi</w:t>
       </w:r>
-      <w:bookmarkEnd w:id="23"/>
-      <w:bookmarkEnd w:id="25"/>
+      <w:bookmarkEnd w:id="24"/>
+      <w:bookmarkEnd w:id="26"/>
     </w:p>
     <w:p>
       <w:pPr>
@@ -4270,26 +4170,26 @@
         <w:pStyle w:val="t2"/>
         <w:jc w:val="both"/>
       </w:pPr>
-      <w:bookmarkStart w:id="26" w:name="_Toc530425218"/>
-      <w:bookmarkStart w:id="27" w:name="_Toc26023520"/>
+      <w:bookmarkStart w:id="27" w:name="_Toc530425218"/>
+      <w:bookmarkStart w:id="28" w:name="_Toc26023520"/>
       <w:r>
         <w:t>2.3. Khái quát thuật toán</w:t>
       </w:r>
-      <w:bookmarkEnd w:id="26"/>
       <w:bookmarkEnd w:id="27"/>
+      <w:bookmarkEnd w:id="28"/>
     </w:p>
     <w:p>
       <w:pPr>
         <w:pStyle w:val="t2"/>
         <w:jc w:val="both"/>
       </w:pPr>
-      <w:bookmarkStart w:id="28" w:name="_Toc530425221"/>
-      <w:bookmarkStart w:id="29" w:name="_Toc26023521"/>
+      <w:bookmarkStart w:id="29" w:name="_Toc530425221"/>
+      <w:bookmarkStart w:id="30" w:name="_Toc26023521"/>
       <w:r>
         <w:t>2.4. Thiết kế giao diện</w:t>
       </w:r>
-      <w:bookmarkEnd w:id="28"/>
       <w:bookmarkEnd w:id="29"/>
+      <w:bookmarkEnd w:id="30"/>
     </w:p>
     <w:p>
       <w:pPr>
@@ -4350,29 +4250,19 @@
       <w:pPr>
         <w:pStyle w:val="h2"/>
       </w:pPr>
-      <w:bookmarkStart w:id="30" w:name="_Toc26023557"/>
+      <w:bookmarkStart w:id="31" w:name="_Toc26023557"/>
       <w:r>
         <w:t xml:space="preserve">Hình </w:t>
       </w:r>
-      <w:r>
-        <w:fldChar w:fldCharType="begin"/>
-      </w:r>
-      <w:r>
-        <w:instrText xml:space="preserve"> SEQ Hình \* ARABIC </w:instrText>
-      </w:r>
-      <w:r>
-        <w:fldChar w:fldCharType="separate"/>
-      </w:r>
-      <w:r>
-        <w:t>2</w:t>
-      </w:r>
-      <w:r>
-        <w:fldChar w:fldCharType="end"/>
-      </w:r>
+      <w:fldSimple w:instr=" SEQ Hình \* ARABIC ">
+        <w:r>
+          <w:t>2</w:t>
+        </w:r>
+      </w:fldSimple>
       <w:r>
         <w:t>: Giao diện</w:t>
       </w:r>
-      <w:bookmarkEnd w:id="30"/>
+      <w:bookmarkEnd w:id="31"/>
     </w:p>
     <w:p>
       <w:pPr>
@@ -4617,17 +4507,17 @@
         <w:pStyle w:val="t2"/>
         <w:jc w:val="both"/>
       </w:pPr>
-      <w:bookmarkStart w:id="31" w:name="_Toc530425222"/>
-      <w:bookmarkStart w:id="32" w:name="_Toc26023522"/>
+      <w:bookmarkStart w:id="32" w:name="_Toc530425222"/>
+      <w:bookmarkStart w:id="33" w:name="_Toc26023522"/>
       <w:r>
         <w:lastRenderedPageBreak/>
         <w:t>2.5. Cách cài đặt và viết chương trìn</w:t>
       </w:r>
-      <w:bookmarkEnd w:id="31"/>
+      <w:bookmarkEnd w:id="32"/>
       <w:r>
         <w:t>h</w:t>
       </w:r>
-      <w:bookmarkEnd w:id="32"/>
+      <w:bookmarkEnd w:id="33"/>
     </w:p>
     <w:p>
       <w:pPr>
@@ -4637,11 +4527,11 @@
           <w:sz w:val="26"/>
         </w:rPr>
       </w:pPr>
-      <w:bookmarkStart w:id="33" w:name="_Toc26023523"/>
+      <w:bookmarkStart w:id="34" w:name="_Toc26023523"/>
       <w:r>
         <w:t>2.5.1. Một số hàm xử lý chức năng</w:t>
       </w:r>
-      <w:bookmarkEnd w:id="33"/>
+      <w:bookmarkEnd w:id="34"/>
     </w:p>
     <w:p>
       <w:pPr>
@@ -4728,19 +4618,7 @@
         <w:rPr>
           <w:szCs w:val="26"/>
         </w:rPr>
-        <w:t xml:space="preserve">Form chính, bao gồm bàn </w:t>
-      </w:r>
-      <w:r>
-        <w:rPr>
-          <w:szCs w:val="26"/>
-        </w:rPr>
-        <w:t>chơi</w:t>
-      </w:r>
-      <w:r>
-        <w:rPr>
-          <w:szCs w:val="26"/>
-        </w:rPr>
-        <w:t xml:space="preserve"> và những phím chức năng</w:t>
+        <w:t>Form chính, bao gồm bàn chơi và những phím chức năng</w:t>
       </w:r>
       <w:r>
         <w:rPr>
@@ -5275,7 +5153,7 @@
           <w:szCs w:val="26"/>
         </w:rPr>
       </w:pPr>
-      <w:bookmarkStart w:id="34" w:name="_Toc26023558"/>
+      <w:bookmarkStart w:id="35" w:name="_Toc26023558"/>
       <w:r>
         <w:t xml:space="preserve">Hình </w:t>
       </w:r>
@@ -5291,7 +5169,7 @@
       <w:r>
         <w:t>)</w:t>
       </w:r>
-      <w:bookmarkEnd w:id="34"/>
+      <w:bookmarkEnd w:id="35"/>
     </w:p>
     <w:p>
       <w:pPr>
@@ -5371,25 +5249,15 @@
           <w:szCs w:val="26"/>
         </w:rPr>
       </w:pPr>
-      <w:bookmarkStart w:id="35" w:name="_Toc26023559"/>
+      <w:bookmarkStart w:id="36" w:name="_Toc26023559"/>
       <w:r>
         <w:t xml:space="preserve">Hình </w:t>
       </w:r>
-      <w:r>
-        <w:fldChar w:fldCharType="begin"/>
-      </w:r>
-      <w:r>
-        <w:instrText xml:space="preserve"> SEQ Hình \* ARABIC </w:instrText>
-      </w:r>
-      <w:r>
-        <w:fldChar w:fldCharType="separate"/>
-      </w:r>
-      <w:r>
-        <w:t>4</w:t>
-      </w:r>
-      <w:r>
-        <w:fldChar w:fldCharType="end"/>
-      </w:r>
+      <w:fldSimple w:instr=" SEQ Hình \* ARABIC ">
+        <w:r>
+          <w:t>4</w:t>
+        </w:r>
+      </w:fldSimple>
       <w:r>
         <w:t xml:space="preserve">: </w:t>
       </w:r>
@@ -5399,7 +5267,7 @@
       <w:r>
         <w:t>()</w:t>
       </w:r>
-      <w:bookmarkEnd w:id="35"/>
+      <w:bookmarkEnd w:id="36"/>
     </w:p>
     <w:p>
       <w:pPr>
@@ -5735,19 +5603,19 @@
       <w:r>
         <w:t>Tạo bàn cờ:</w:t>
       </w:r>
-      <w:bookmarkStart w:id="36" w:name="_Toc530425224"/>
+      <w:bookmarkStart w:id="37" w:name="_Toc530425224"/>
     </w:p>
     <w:p>
       <w:pPr>
         <w:pStyle w:val="t2"/>
         <w:jc w:val="both"/>
       </w:pPr>
-      <w:bookmarkStart w:id="37" w:name="_Toc26023524"/>
+      <w:bookmarkStart w:id="38" w:name="_Toc26023524"/>
       <w:r>
         <w:t>2.6 Sản phẩm của đồ án</w:t>
       </w:r>
-      <w:bookmarkEnd w:id="36"/>
       <w:bookmarkEnd w:id="37"/>
+      <w:bookmarkEnd w:id="38"/>
     </w:p>
     <w:p>
       <w:pPr>
@@ -5792,7 +5660,6 @@
       <w:pPr>
         <w:jc w:val="center"/>
       </w:pPr>
-      <w:bookmarkStart w:id="38" w:name="_GoBack"/>
       <w:r>
         <w:rPr>
           <w:noProof/>
@@ -5844,7 +5711,6 @@
           </wp:inline>
         </w:drawing>
       </w:r>
-      <w:bookmarkEnd w:id="38"/>
     </w:p>
     <w:p>
       <w:pPr>
@@ -6239,15 +6105,14 @@
     <w:tbl>
       <w:tblPr>
         <w:tblStyle w:val="TableGrid1"/>
-        <w:tblW w:w="9334" w:type="dxa"/>
+        <w:tblW w:w="9445" w:type="dxa"/>
         <w:tblLook w:val="04A0" w:firstRow="1" w:lastRow="0" w:firstColumn="1" w:lastColumn="0" w:noHBand="0" w:noVBand="1"/>
       </w:tblPr>
       <w:tblGrid>
         <w:gridCol w:w="2065"/>
         <w:gridCol w:w="2436"/>
-        <w:gridCol w:w="1474"/>
-        <w:gridCol w:w="1670"/>
-        <w:gridCol w:w="1689"/>
+        <w:gridCol w:w="2514"/>
+        <w:gridCol w:w="2430"/>
       </w:tblGrid>
       <w:tr>
         <w:trPr>
@@ -6265,6 +6130,7 @@
               <w:spacing w:line="240" w:lineRule="auto"/>
               <w:jc w:val="center"/>
               <w:rPr>
+                <w:rFonts w:ascii="Times New Roman" w:hAnsi="Times New Roman"/>
                 <w:b/>
                 <w:bCs/>
                 <w:szCs w:val="26"/>
@@ -6272,6 +6138,7 @@
             </w:pPr>
             <w:r>
               <w:rPr>
+                <w:rFonts w:ascii="Times New Roman" w:hAnsi="Times New Roman"/>
                 <w:b/>
                 <w:bCs/>
                 <w:szCs w:val="26"/>
@@ -6284,6 +6151,7 @@
               <w:spacing w:line="240" w:lineRule="auto"/>
               <w:jc w:val="center"/>
               <w:rPr>
+                <w:rFonts w:ascii="Times New Roman" w:hAnsi="Times New Roman"/>
                 <w:b/>
                 <w:bCs/>
                 <w:szCs w:val="26"/>
@@ -6291,6 +6159,7 @@
             </w:pPr>
             <w:r>
               <w:rPr>
+                <w:rFonts w:ascii="Times New Roman" w:hAnsi="Times New Roman"/>
                 <w:b/>
                 <w:bCs/>
                 <w:szCs w:val="26"/>
@@ -6311,6 +6180,7 @@
               <w:spacing w:line="240" w:lineRule="auto"/>
               <w:jc w:val="center"/>
               <w:rPr>
+                <w:rFonts w:ascii="Times New Roman" w:hAnsi="Times New Roman"/>
                 <w:b/>
                 <w:bCs/>
                 <w:szCs w:val="26"/>
@@ -6318,6 +6188,7 @@
             </w:pPr>
             <w:r>
               <w:rPr>
+                <w:rFonts w:ascii="Times New Roman" w:hAnsi="Times New Roman"/>
                 <w:b/>
                 <w:bCs/>
                 <w:szCs w:val="26"/>
@@ -6330,6 +6201,7 @@
               <w:spacing w:line="240" w:lineRule="auto"/>
               <w:jc w:val="center"/>
               <w:rPr>
+                <w:rFonts w:ascii="Times New Roman" w:hAnsi="Times New Roman"/>
                 <w:b/>
                 <w:bCs/>
                 <w:szCs w:val="26"/>
@@ -6337,6 +6209,7 @@
             </w:pPr>
             <w:r>
               <w:rPr>
+                <w:rFonts w:ascii="Times New Roman" w:hAnsi="Times New Roman"/>
                 <w:b/>
                 <w:bCs/>
                 <w:szCs w:val="26"/>
@@ -6347,7 +6220,7 @@
         </w:tc>
         <w:tc>
           <w:tcPr>
-            <w:tcW w:w="3144" w:type="dxa"/>
+            <w:tcW w:w="4944" w:type="dxa"/>
             <w:gridSpan w:val="2"/>
             <w:vAlign w:val="center"/>
             <w:hideMark/>
@@ -6357,6 +6230,7 @@
               <w:spacing w:line="240" w:lineRule="auto"/>
               <w:jc w:val="center"/>
               <w:rPr>
+                <w:rFonts w:ascii="Times New Roman" w:hAnsi="Times New Roman"/>
                 <w:b/>
                 <w:bCs/>
                 <w:szCs w:val="26"/>
@@ -6364,6 +6238,7 @@
             </w:pPr>
             <w:r>
               <w:rPr>
+                <w:rFonts w:ascii="Times New Roman" w:hAnsi="Times New Roman"/>
                 <w:b/>
                 <w:bCs/>
                 <w:szCs w:val="26"/>
@@ -6376,6 +6251,7 @@
               <w:spacing w:line="240" w:lineRule="auto"/>
               <w:jc w:val="center"/>
               <w:rPr>
+                <w:rFonts w:ascii="Times New Roman" w:hAnsi="Times New Roman"/>
                 <w:b/>
                 <w:bCs/>
                 <w:szCs w:val="26"/>
@@ -6383,31 +6259,7 @@
             </w:pPr>
             <w:r>
               <w:rPr>
-                <w:b/>
-                <w:bCs/>
-                <w:szCs w:val="26"/>
-              </w:rPr>
-              <w:t>ƯỚC TÍNH % ĐÓNG GÓP</w:t>
-            </w:r>
-          </w:p>
-        </w:tc>
-        <w:tc>
-          <w:tcPr>
-            <w:tcW w:w="1689" w:type="dxa"/>
-            <w:vMerge w:val="restart"/>
-          </w:tcPr>
-          <w:p>
-            <w:pPr>
-              <w:spacing w:line="240" w:lineRule="auto"/>
-              <w:jc w:val="center"/>
-              <w:rPr>
-                <w:b/>
-                <w:bCs/>
-                <w:szCs w:val="26"/>
-              </w:rPr>
-            </w:pPr>
-            <w:r>
-              <w:rPr>
+                <w:rFonts w:ascii="Times New Roman" w:hAnsi="Times New Roman"/>
                 <w:b/>
                 <w:bCs/>
                 <w:szCs w:val="26"/>
@@ -6432,6 +6284,7 @@
               <w:spacing w:line="240" w:lineRule="auto"/>
               <w:jc w:val="center"/>
               <w:rPr>
+                <w:rFonts w:ascii="Times New Roman" w:hAnsi="Times New Roman"/>
                 <w:b/>
                 <w:bCs/>
                 <w:szCs w:val="26"/>
@@ -6450,6 +6303,7 @@
               <w:spacing w:line="240" w:lineRule="auto"/>
               <w:jc w:val="center"/>
               <w:rPr>
+                <w:rFonts w:ascii="Times New Roman" w:hAnsi="Times New Roman"/>
                 <w:b/>
                 <w:bCs/>
                 <w:szCs w:val="26"/>
@@ -6459,7 +6313,7 @@
         </w:tc>
         <w:tc>
           <w:tcPr>
-            <w:tcW w:w="1474" w:type="dxa"/>
+            <w:tcW w:w="2514" w:type="dxa"/>
             <w:vAlign w:val="center"/>
           </w:tcPr>
           <w:p>
@@ -6467,6 +6321,7 @@
               <w:spacing w:line="240" w:lineRule="auto"/>
               <w:jc w:val="center"/>
               <w:rPr>
+                <w:rFonts w:ascii="Times New Roman" w:hAnsi="Times New Roman"/>
                 <w:b/>
                 <w:bCs/>
                 <w:szCs w:val="26"/>
@@ -6474,6 +6329,7 @@
             </w:pPr>
             <w:r>
               <w:rPr>
+                <w:rFonts w:ascii="Times New Roman" w:hAnsi="Times New Roman"/>
                 <w:b/>
                 <w:bCs/>
                 <w:szCs w:val="26"/>
@@ -6484,7 +6340,7 @@
         </w:tc>
         <w:tc>
           <w:tcPr>
-            <w:tcW w:w="1670" w:type="dxa"/>
+            <w:tcW w:w="2430" w:type="dxa"/>
             <w:vAlign w:val="center"/>
           </w:tcPr>
           <w:p>
@@ -6492,6 +6348,7 @@
               <w:spacing w:line="240" w:lineRule="auto"/>
               <w:jc w:val="center"/>
               <w:rPr>
+                <w:rFonts w:ascii="Times New Roman" w:hAnsi="Times New Roman"/>
                 <w:b/>
                 <w:bCs/>
                 <w:szCs w:val="26"/>
@@ -6499,29 +6356,13 @@
             </w:pPr>
             <w:r>
               <w:rPr>
+                <w:rFonts w:ascii="Times New Roman" w:hAnsi="Times New Roman"/>
                 <w:b/>
                 <w:bCs/>
                 <w:szCs w:val="26"/>
               </w:rPr>
               <w:t>Trịnh Nguyễn Hoàng Vĩnh Phúc</w:t>
             </w:r>
-          </w:p>
-        </w:tc>
-        <w:tc>
-          <w:tcPr>
-            <w:tcW w:w="1689" w:type="dxa"/>
-            <w:vMerge/>
-          </w:tcPr>
-          <w:p>
-            <w:pPr>
-              <w:spacing w:line="240" w:lineRule="auto"/>
-              <w:jc w:val="center"/>
-              <w:rPr>
-                <w:b/>
-                <w:bCs/>
-                <w:szCs w:val="26"/>
-              </w:rPr>
-            </w:pPr>
           </w:p>
         </w:tc>
       </w:tr>
@@ -6541,11 +6382,13 @@
               <w:spacing w:line="240" w:lineRule="auto"/>
               <w:jc w:val="center"/>
               <w:rPr>
+                <w:rFonts w:ascii="Times New Roman" w:hAnsi="Times New Roman"/>
                 <w:szCs w:val="26"/>
               </w:rPr>
             </w:pPr>
             <w:r>
               <w:rPr>
+                <w:rFonts w:ascii="Times New Roman" w:hAnsi="Times New Roman"/>
                 <w:szCs w:val="26"/>
               </w:rPr>
               <w:t>Khảo sát giao diện game</w:t>
@@ -6563,6 +6406,7 @@
               <w:spacing w:line="240" w:lineRule="auto"/>
               <w:jc w:val="center"/>
               <w:rPr>
+                <w:rFonts w:ascii="Times New Roman" w:hAnsi="Times New Roman"/>
                 <w:szCs w:val="26"/>
               </w:rPr>
             </w:pPr>
@@ -6570,7 +6414,7 @@
         </w:tc>
         <w:tc>
           <w:tcPr>
-            <w:tcW w:w="1474" w:type="dxa"/>
+            <w:tcW w:w="2514" w:type="dxa"/>
             <w:vAlign w:val="center"/>
             <w:hideMark/>
           </w:tcPr>
@@ -6579,6 +6423,7 @@
               <w:spacing w:line="240" w:lineRule="auto"/>
               <w:jc w:val="center"/>
               <w:rPr>
+                <w:rFonts w:ascii="Times New Roman" w:hAnsi="Times New Roman"/>
                 <w:szCs w:val="26"/>
               </w:rPr>
             </w:pPr>
@@ -6586,7 +6431,7 @@
         </w:tc>
         <w:tc>
           <w:tcPr>
-            <w:tcW w:w="1670" w:type="dxa"/>
+            <w:tcW w:w="2430" w:type="dxa"/>
             <w:vAlign w:val="center"/>
             <w:hideMark/>
           </w:tcPr>
@@ -6595,20 +6440,7 @@
               <w:spacing w:line="240" w:lineRule="auto"/>
               <w:jc w:val="center"/>
               <w:rPr>
-                <w:szCs w:val="26"/>
-              </w:rPr>
-            </w:pPr>
-          </w:p>
-        </w:tc>
-        <w:tc>
-          <w:tcPr>
-            <w:tcW w:w="1689" w:type="dxa"/>
-          </w:tcPr>
-          <w:p>
-            <w:pPr>
-              <w:spacing w:line="240" w:lineRule="auto"/>
-              <w:jc w:val="center"/>
-              <w:rPr>
+                <w:rFonts w:ascii="Times New Roman" w:hAnsi="Times New Roman"/>
                 <w:szCs w:val="26"/>
               </w:rPr>
             </w:pPr>
@@ -6631,6 +6463,7 @@
               <w:spacing w:line="240" w:lineRule="auto"/>
               <w:jc w:val="center"/>
               <w:rPr>
+                <w:rFonts w:ascii="Times New Roman" w:hAnsi="Times New Roman"/>
                 <w:szCs w:val="26"/>
               </w:rPr>
             </w:pPr>
@@ -6646,11 +6479,13 @@
             <w:pPr>
               <w:spacing w:line="240" w:lineRule="auto"/>
               <w:rPr>
+                <w:rFonts w:ascii="Times New Roman" w:hAnsi="Times New Roman"/>
                 <w:szCs w:val="26"/>
               </w:rPr>
             </w:pPr>
             <w:r>
               <w:rPr>
+                <w:rFonts w:ascii="Times New Roman" w:hAnsi="Times New Roman"/>
                 <w:szCs w:val="26"/>
               </w:rPr>
               <w:t>Giao diện nhập tên người chơi + tài khoản (nếu có)</w:t>
@@ -6659,7 +6494,7 @@
         </w:tc>
         <w:tc>
           <w:tcPr>
-            <w:tcW w:w="1474" w:type="dxa"/>
+            <w:tcW w:w="2514" w:type="dxa"/>
             <w:vAlign w:val="center"/>
             <w:hideMark/>
           </w:tcPr>
@@ -6668,6 +6503,7 @@
               <w:spacing w:line="240" w:lineRule="auto"/>
               <w:jc w:val="center"/>
               <w:rPr>
+                <w:rFonts w:ascii="Times New Roman" w:hAnsi="Times New Roman"/>
                 <w:szCs w:val="26"/>
               </w:rPr>
             </w:pPr>
@@ -6675,7 +6511,7 @@
         </w:tc>
         <w:tc>
           <w:tcPr>
-            <w:tcW w:w="1670" w:type="dxa"/>
+            <w:tcW w:w="2430" w:type="dxa"/>
             <w:vAlign w:val="center"/>
             <w:hideMark/>
           </w:tcPr>
@@ -6684,34 +6520,16 @@
               <w:spacing w:line="240" w:lineRule="auto"/>
               <w:jc w:val="center"/>
               <w:rPr>
+                <w:rFonts w:ascii="Times New Roman" w:hAnsi="Times New Roman"/>
                 <w:szCs w:val="26"/>
               </w:rPr>
             </w:pPr>
             <w:r>
               <w:rPr>
+                <w:rFonts w:ascii="Times New Roman" w:hAnsi="Times New Roman"/>
                 <w:szCs w:val="26"/>
               </w:rPr>
               <w:t>X</w:t>
-            </w:r>
-          </w:p>
-        </w:tc>
-        <w:tc>
-          <w:tcPr>
-            <w:tcW w:w="1689" w:type="dxa"/>
-          </w:tcPr>
-          <w:p>
-            <w:pPr>
-              <w:spacing w:line="240" w:lineRule="auto"/>
-              <w:jc w:val="center"/>
-              <w:rPr>
-                <w:szCs w:val="26"/>
-              </w:rPr>
-            </w:pPr>
-            <w:r>
-              <w:rPr>
-                <w:szCs w:val="26"/>
-              </w:rPr>
-              <w:t>30% -70%</w:t>
             </w:r>
           </w:p>
         </w:tc>
@@ -6732,6 +6550,7 @@
               <w:spacing w:line="240" w:lineRule="auto"/>
               <w:jc w:val="center"/>
               <w:rPr>
+                <w:rFonts w:ascii="Times New Roman" w:hAnsi="Times New Roman"/>
                 <w:szCs w:val="26"/>
               </w:rPr>
             </w:pPr>
@@ -6747,11 +6566,13 @@
             <w:pPr>
               <w:spacing w:line="240" w:lineRule="auto"/>
               <w:rPr>
+                <w:rFonts w:ascii="Times New Roman" w:hAnsi="Times New Roman"/>
                 <w:szCs w:val="26"/>
               </w:rPr>
             </w:pPr>
             <w:r>
               <w:rPr>
+                <w:rFonts w:ascii="Times New Roman" w:hAnsi="Times New Roman"/>
                 <w:szCs w:val="26"/>
               </w:rPr>
               <w:t>Tìm hiểu cách tạo ảnh duy chuyển trong bàn cờ game</w:t>
@@ -6760,7 +6581,7 @@
         </w:tc>
         <w:tc>
           <w:tcPr>
-            <w:tcW w:w="1474" w:type="dxa"/>
+            <w:tcW w:w="2514" w:type="dxa"/>
             <w:vAlign w:val="center"/>
             <w:hideMark/>
           </w:tcPr>
@@ -6769,11 +6590,13 @@
               <w:spacing w:line="240" w:lineRule="auto"/>
               <w:jc w:val="center"/>
               <w:rPr>
+                <w:rFonts w:ascii="Times New Roman" w:hAnsi="Times New Roman"/>
                 <w:szCs w:val="26"/>
               </w:rPr>
             </w:pPr>
             <w:r>
               <w:rPr>
+                <w:rFonts w:ascii="Times New Roman" w:hAnsi="Times New Roman"/>
                 <w:szCs w:val="26"/>
               </w:rPr>
               <w:t>X</w:t>
@@ -6782,7 +6605,7 @@
         </w:tc>
         <w:tc>
           <w:tcPr>
-            <w:tcW w:w="1670" w:type="dxa"/>
+            <w:tcW w:w="2430" w:type="dxa"/>
             <w:vAlign w:val="center"/>
             <w:hideMark/>
           </w:tcPr>
@@ -6791,34 +6614,16 @@
               <w:spacing w:line="240" w:lineRule="auto"/>
               <w:jc w:val="center"/>
               <w:rPr>
+                <w:rFonts w:ascii="Times New Roman" w:hAnsi="Times New Roman"/>
                 <w:szCs w:val="26"/>
               </w:rPr>
             </w:pPr>
             <w:r>
               <w:rPr>
+                <w:rFonts w:ascii="Times New Roman" w:hAnsi="Times New Roman"/>
                 <w:szCs w:val="26"/>
               </w:rPr>
               <w:t>X</w:t>
-            </w:r>
-          </w:p>
-        </w:tc>
-        <w:tc>
-          <w:tcPr>
-            <w:tcW w:w="1689" w:type="dxa"/>
-          </w:tcPr>
-          <w:p>
-            <w:pPr>
-              <w:spacing w:line="240" w:lineRule="auto"/>
-              <w:jc w:val="center"/>
-              <w:rPr>
-                <w:szCs w:val="26"/>
-              </w:rPr>
-            </w:pPr>
-            <w:r>
-              <w:rPr>
-                <w:szCs w:val="26"/>
-              </w:rPr>
-              <w:t>70% - 30%</w:t>
             </w:r>
           </w:p>
         </w:tc>
@@ -6839,6 +6644,7 @@
               <w:spacing w:line="240" w:lineRule="auto"/>
               <w:jc w:val="center"/>
               <w:rPr>
+                <w:rFonts w:ascii="Times New Roman" w:hAnsi="Times New Roman"/>
                 <w:szCs w:val="26"/>
               </w:rPr>
             </w:pPr>
@@ -6854,11 +6660,13 @@
             <w:pPr>
               <w:spacing w:line="240" w:lineRule="auto"/>
               <w:rPr>
+                <w:rFonts w:ascii="Times New Roman" w:hAnsi="Times New Roman"/>
                 <w:szCs w:val="26"/>
               </w:rPr>
             </w:pPr>
             <w:r>
               <w:rPr>
+                <w:rFonts w:ascii="Times New Roman" w:hAnsi="Times New Roman"/>
                 <w:szCs w:val="26"/>
               </w:rPr>
               <w:t>Tìm hiểu các button điều khiển cần thiết</w:t>
@@ -6867,7 +6675,7 @@
         </w:tc>
         <w:tc>
           <w:tcPr>
-            <w:tcW w:w="1474" w:type="dxa"/>
+            <w:tcW w:w="2514" w:type="dxa"/>
             <w:vAlign w:val="center"/>
             <w:hideMark/>
           </w:tcPr>
@@ -6876,11 +6684,13 @@
               <w:spacing w:line="240" w:lineRule="auto"/>
               <w:jc w:val="center"/>
               <w:rPr>
+                <w:rFonts w:ascii="Times New Roman" w:hAnsi="Times New Roman"/>
                 <w:szCs w:val="26"/>
               </w:rPr>
             </w:pPr>
             <w:r>
               <w:rPr>
+                <w:rFonts w:ascii="Times New Roman" w:hAnsi="Times New Roman"/>
                 <w:szCs w:val="26"/>
               </w:rPr>
               <w:t>X</w:t>
@@ -6889,7 +6699,7 @@
         </w:tc>
         <w:tc>
           <w:tcPr>
-            <w:tcW w:w="1670" w:type="dxa"/>
+            <w:tcW w:w="2430" w:type="dxa"/>
             <w:vAlign w:val="center"/>
             <w:hideMark/>
           </w:tcPr>
@@ -6898,29 +6708,10 @@
               <w:spacing w:line="240" w:lineRule="auto"/>
               <w:jc w:val="center"/>
               <w:rPr>
+                <w:rFonts w:ascii="Times New Roman" w:hAnsi="Times New Roman"/>
                 <w:szCs w:val="26"/>
               </w:rPr>
             </w:pPr>
-          </w:p>
-        </w:tc>
-        <w:tc>
-          <w:tcPr>
-            <w:tcW w:w="1689" w:type="dxa"/>
-          </w:tcPr>
-          <w:p>
-            <w:pPr>
-              <w:spacing w:line="240" w:lineRule="auto"/>
-              <w:jc w:val="center"/>
-              <w:rPr>
-                <w:szCs w:val="26"/>
-              </w:rPr>
-            </w:pPr>
-            <w:r>
-              <w:rPr>
-                <w:szCs w:val="26"/>
-              </w:rPr>
-              <w:t>80% - 20%</w:t>
-            </w:r>
           </w:p>
         </w:tc>
       </w:tr>
@@ -6940,6 +6731,7 @@
               <w:spacing w:line="240" w:lineRule="auto"/>
               <w:jc w:val="center"/>
               <w:rPr>
+                <w:rFonts w:ascii="Times New Roman" w:hAnsi="Times New Roman"/>
                 <w:szCs w:val="26"/>
               </w:rPr>
             </w:pPr>
@@ -6955,11 +6747,13 @@
             <w:pPr>
               <w:spacing w:line="240" w:lineRule="auto"/>
               <w:rPr>
+                <w:rFonts w:ascii="Times New Roman" w:hAnsi="Times New Roman"/>
                 <w:szCs w:val="26"/>
               </w:rPr>
             </w:pPr>
             <w:r>
               <w:rPr>
+                <w:rFonts w:ascii="Times New Roman" w:hAnsi="Times New Roman"/>
                 <w:szCs w:val="26"/>
               </w:rPr>
               <w:t>Phát sinh cần thiết trong quá trình làm.</w:t>
@@ -6968,7 +6762,7 @@
         </w:tc>
         <w:tc>
           <w:tcPr>
-            <w:tcW w:w="1474" w:type="dxa"/>
+            <w:tcW w:w="2514" w:type="dxa"/>
             <w:vAlign w:val="center"/>
             <w:hideMark/>
           </w:tcPr>
@@ -6977,11 +6771,13 @@
               <w:spacing w:line="240" w:lineRule="auto"/>
               <w:jc w:val="center"/>
               <w:rPr>
+                <w:rFonts w:ascii="Times New Roman" w:hAnsi="Times New Roman"/>
                 <w:szCs w:val="26"/>
               </w:rPr>
             </w:pPr>
             <w:r>
               <w:rPr>
+                <w:rFonts w:ascii="Times New Roman" w:hAnsi="Times New Roman"/>
                 <w:szCs w:val="26"/>
               </w:rPr>
               <w:t>X</w:t>
@@ -6990,7 +6786,7 @@
         </w:tc>
         <w:tc>
           <w:tcPr>
-            <w:tcW w:w="1670" w:type="dxa"/>
+            <w:tcW w:w="2430" w:type="dxa"/>
             <w:vAlign w:val="center"/>
             <w:hideMark/>
           </w:tcPr>
@@ -6999,29 +6795,17 @@
               <w:spacing w:line="240" w:lineRule="auto"/>
               <w:jc w:val="center"/>
               <w:rPr>
+                <w:rFonts w:ascii="Times New Roman" w:hAnsi="Times New Roman"/>
                 <w:szCs w:val="26"/>
               </w:rPr>
             </w:pPr>
             <w:r>
               <w:rPr>
+                <w:rFonts w:ascii="Times New Roman" w:hAnsi="Times New Roman"/>
                 <w:szCs w:val="26"/>
               </w:rPr>
               <w:t>X</w:t>
             </w:r>
-          </w:p>
-        </w:tc>
-        <w:tc>
-          <w:tcPr>
-            <w:tcW w:w="1689" w:type="dxa"/>
-          </w:tcPr>
-          <w:p>
-            <w:pPr>
-              <w:spacing w:line="240" w:lineRule="auto"/>
-              <w:jc w:val="center"/>
-              <w:rPr>
-                <w:szCs w:val="26"/>
-              </w:rPr>
-            </w:pPr>
           </w:p>
         </w:tc>
       </w:tr>
@@ -7040,11 +6824,13 @@
               <w:spacing w:line="240" w:lineRule="auto"/>
               <w:jc w:val="center"/>
               <w:rPr>
+                <w:rFonts w:ascii="Times New Roman" w:hAnsi="Times New Roman"/>
                 <w:szCs w:val="26"/>
               </w:rPr>
             </w:pPr>
             <w:r>
               <w:rPr>
+                <w:rFonts w:ascii="Times New Roman" w:hAnsi="Times New Roman"/>
                 <w:szCs w:val="26"/>
               </w:rPr>
               <w:t>Triển khai Code hoạt động cho game</w:t>
@@ -7061,6 +6847,7 @@
             <w:pPr>
               <w:spacing w:line="240" w:lineRule="auto"/>
               <w:rPr>
+                <w:rFonts w:ascii="Times New Roman" w:hAnsi="Times New Roman"/>
                 <w:szCs w:val="26"/>
               </w:rPr>
             </w:pPr>
@@ -7068,7 +6855,7 @@
         </w:tc>
         <w:tc>
           <w:tcPr>
-            <w:tcW w:w="1474" w:type="dxa"/>
+            <w:tcW w:w="2514" w:type="dxa"/>
             <w:vAlign w:val="center"/>
             <w:hideMark/>
           </w:tcPr>
@@ -7077,6 +6864,7 @@
               <w:spacing w:line="240" w:lineRule="auto"/>
               <w:jc w:val="center"/>
               <w:rPr>
+                <w:rFonts w:ascii="Times New Roman" w:hAnsi="Times New Roman"/>
                 <w:szCs w:val="26"/>
               </w:rPr>
             </w:pPr>
@@ -7084,7 +6872,7 @@
         </w:tc>
         <w:tc>
           <w:tcPr>
-            <w:tcW w:w="1670" w:type="dxa"/>
+            <w:tcW w:w="2430" w:type="dxa"/>
             <w:vAlign w:val="center"/>
             <w:hideMark/>
           </w:tcPr>
@@ -7093,20 +6881,7 @@
               <w:spacing w:line="240" w:lineRule="auto"/>
               <w:jc w:val="center"/>
               <w:rPr>
-                <w:szCs w:val="26"/>
-              </w:rPr>
-            </w:pPr>
-          </w:p>
-        </w:tc>
-        <w:tc>
-          <w:tcPr>
-            <w:tcW w:w="1689" w:type="dxa"/>
-          </w:tcPr>
-          <w:p>
-            <w:pPr>
-              <w:spacing w:line="240" w:lineRule="auto"/>
-              <w:jc w:val="center"/>
-              <w:rPr>
+                <w:rFonts w:ascii="Times New Roman" w:hAnsi="Times New Roman"/>
                 <w:szCs w:val="26"/>
               </w:rPr>
             </w:pPr>
@@ -7129,6 +6904,7 @@
               <w:spacing w:line="240" w:lineRule="auto"/>
               <w:jc w:val="center"/>
               <w:rPr>
+                <w:rFonts w:ascii="Times New Roman" w:hAnsi="Times New Roman"/>
                 <w:szCs w:val="26"/>
               </w:rPr>
             </w:pPr>
@@ -7144,11 +6920,13 @@
             <w:pPr>
               <w:spacing w:line="240" w:lineRule="auto"/>
               <w:rPr>
+                <w:rFonts w:ascii="Times New Roman" w:hAnsi="Times New Roman"/>
                 <w:szCs w:val="26"/>
               </w:rPr>
             </w:pPr>
             <w:r>
               <w:rPr>
+                <w:rFonts w:ascii="Times New Roman" w:hAnsi="Times New Roman"/>
                 <w:szCs w:val="26"/>
               </w:rPr>
               <w:t>tìm hiểu lập trình hướng đối tượng cho game</w:t>
@@ -7157,7 +6935,7 @@
         </w:tc>
         <w:tc>
           <w:tcPr>
-            <w:tcW w:w="1474" w:type="dxa"/>
+            <w:tcW w:w="2514" w:type="dxa"/>
             <w:vAlign w:val="center"/>
             <w:hideMark/>
           </w:tcPr>
@@ -7166,11 +6944,13 @@
               <w:spacing w:line="240" w:lineRule="auto"/>
               <w:jc w:val="center"/>
               <w:rPr>
+                <w:rFonts w:ascii="Times New Roman" w:hAnsi="Times New Roman"/>
                 <w:szCs w:val="26"/>
               </w:rPr>
             </w:pPr>
             <w:r>
               <w:rPr>
+                <w:rFonts w:ascii="Times New Roman" w:hAnsi="Times New Roman"/>
                 <w:szCs w:val="26"/>
               </w:rPr>
               <w:t>X</w:t>
@@ -7179,7 +6959,7 @@
         </w:tc>
         <w:tc>
           <w:tcPr>
-            <w:tcW w:w="1670" w:type="dxa"/>
+            <w:tcW w:w="2430" w:type="dxa"/>
             <w:vAlign w:val="center"/>
             <w:hideMark/>
           </w:tcPr>
@@ -7188,29 +6968,10 @@
               <w:spacing w:line="240" w:lineRule="auto"/>
               <w:jc w:val="center"/>
               <w:rPr>
+                <w:rFonts w:ascii="Times New Roman" w:hAnsi="Times New Roman"/>
                 <w:szCs w:val="26"/>
               </w:rPr>
             </w:pPr>
-          </w:p>
-        </w:tc>
-        <w:tc>
-          <w:tcPr>
-            <w:tcW w:w="1689" w:type="dxa"/>
-          </w:tcPr>
-          <w:p>
-            <w:pPr>
-              <w:spacing w:line="240" w:lineRule="auto"/>
-              <w:jc w:val="center"/>
-              <w:rPr>
-                <w:szCs w:val="26"/>
-              </w:rPr>
-            </w:pPr>
-            <w:r>
-              <w:rPr>
-                <w:szCs w:val="26"/>
-              </w:rPr>
-              <w:t>90% - 10%</w:t>
-            </w:r>
           </w:p>
         </w:tc>
       </w:tr>
@@ -7230,6 +6991,7 @@
               <w:spacing w:line="240" w:lineRule="auto"/>
               <w:jc w:val="center"/>
               <w:rPr>
+                <w:rFonts w:ascii="Times New Roman" w:hAnsi="Times New Roman"/>
                 <w:szCs w:val="26"/>
               </w:rPr>
             </w:pPr>
@@ -7245,11 +7007,13 @@
             <w:pPr>
               <w:spacing w:line="240" w:lineRule="auto"/>
               <w:rPr>
+                <w:rFonts w:ascii="Times New Roman" w:hAnsi="Times New Roman"/>
                 <w:szCs w:val="26"/>
               </w:rPr>
             </w:pPr>
             <w:r>
               <w:rPr>
+                <w:rFonts w:ascii="Times New Roman" w:hAnsi="Times New Roman"/>
                 <w:szCs w:val="26"/>
               </w:rPr>
               <w:t>triển khai code hoạt động của game thông qua button và click chuột</w:t>
@@ -7258,7 +7022,7 @@
         </w:tc>
         <w:tc>
           <w:tcPr>
-            <w:tcW w:w="1474" w:type="dxa"/>
+            <w:tcW w:w="2514" w:type="dxa"/>
             <w:vAlign w:val="center"/>
             <w:hideMark/>
           </w:tcPr>
@@ -7267,11 +7031,13 @@
               <w:spacing w:line="240" w:lineRule="auto"/>
               <w:jc w:val="center"/>
               <w:rPr>
+                <w:rFonts w:ascii="Times New Roman" w:hAnsi="Times New Roman"/>
                 <w:szCs w:val="26"/>
               </w:rPr>
             </w:pPr>
             <w:r>
               <w:rPr>
+                <w:rFonts w:ascii="Times New Roman" w:hAnsi="Times New Roman"/>
                 <w:szCs w:val="26"/>
               </w:rPr>
               <w:t>X</w:t>
@@ -7280,7 +7046,7 @@
         </w:tc>
         <w:tc>
           <w:tcPr>
-            <w:tcW w:w="1670" w:type="dxa"/>
+            <w:tcW w:w="2430" w:type="dxa"/>
             <w:vAlign w:val="center"/>
             <w:hideMark/>
           </w:tcPr>
@@ -7289,29 +7055,10 @@
               <w:spacing w:line="240" w:lineRule="auto"/>
               <w:jc w:val="center"/>
               <w:rPr>
+                <w:rFonts w:ascii="Times New Roman" w:hAnsi="Times New Roman"/>
                 <w:szCs w:val="26"/>
               </w:rPr>
             </w:pPr>
-          </w:p>
-        </w:tc>
-        <w:tc>
-          <w:tcPr>
-            <w:tcW w:w="1689" w:type="dxa"/>
-          </w:tcPr>
-          <w:p>
-            <w:pPr>
-              <w:spacing w:line="240" w:lineRule="auto"/>
-              <w:jc w:val="center"/>
-              <w:rPr>
-                <w:szCs w:val="26"/>
-              </w:rPr>
-            </w:pPr>
-            <w:r>
-              <w:rPr>
-                <w:szCs w:val="26"/>
-              </w:rPr>
-              <w:t>80% - 20%</w:t>
-            </w:r>
           </w:p>
         </w:tc>
       </w:tr>
@@ -7331,6 +7078,7 @@
               <w:spacing w:line="240" w:lineRule="auto"/>
               <w:jc w:val="center"/>
               <w:rPr>
+                <w:rFonts w:ascii="Times New Roman" w:hAnsi="Times New Roman"/>
                 <w:szCs w:val="26"/>
               </w:rPr>
             </w:pPr>
@@ -7346,11 +7094,13 @@
             <w:pPr>
               <w:spacing w:line="240" w:lineRule="auto"/>
               <w:rPr>
+                <w:rFonts w:ascii="Times New Roman" w:hAnsi="Times New Roman"/>
                 <w:szCs w:val="26"/>
               </w:rPr>
             </w:pPr>
             <w:r>
               <w:rPr>
+                <w:rFonts w:ascii="Times New Roman" w:hAnsi="Times New Roman"/>
                 <w:szCs w:val="26"/>
               </w:rPr>
               <w:t>Triển khai code nhập, lưu, sửa, xóa, trong DataServer.</w:t>
@@ -7359,7 +7109,7 @@
         </w:tc>
         <w:tc>
           <w:tcPr>
-            <w:tcW w:w="1474" w:type="dxa"/>
+            <w:tcW w:w="2514" w:type="dxa"/>
             <w:vAlign w:val="center"/>
             <w:hideMark/>
           </w:tcPr>
@@ -7368,6 +7118,7 @@
               <w:spacing w:line="240" w:lineRule="auto"/>
               <w:jc w:val="center"/>
               <w:rPr>
+                <w:rFonts w:ascii="Times New Roman" w:hAnsi="Times New Roman"/>
                 <w:szCs w:val="26"/>
               </w:rPr>
             </w:pPr>
@@ -7375,7 +7126,7 @@
         </w:tc>
         <w:tc>
           <w:tcPr>
-            <w:tcW w:w="1670" w:type="dxa"/>
+            <w:tcW w:w="2430" w:type="dxa"/>
             <w:vAlign w:val="center"/>
             <w:hideMark/>
           </w:tcPr>
@@ -7384,34 +7135,16 @@
               <w:spacing w:line="240" w:lineRule="auto"/>
               <w:jc w:val="center"/>
               <w:rPr>
+                <w:rFonts w:ascii="Times New Roman" w:hAnsi="Times New Roman"/>
                 <w:szCs w:val="26"/>
               </w:rPr>
             </w:pPr>
             <w:r>
               <w:rPr>
+                <w:rFonts w:ascii="Times New Roman" w:hAnsi="Times New Roman"/>
                 <w:szCs w:val="26"/>
               </w:rPr>
               <w:t>X</w:t>
-            </w:r>
-          </w:p>
-        </w:tc>
-        <w:tc>
-          <w:tcPr>
-            <w:tcW w:w="1689" w:type="dxa"/>
-          </w:tcPr>
-          <w:p>
-            <w:pPr>
-              <w:spacing w:line="240" w:lineRule="auto"/>
-              <w:jc w:val="center"/>
-              <w:rPr>
-                <w:szCs w:val="26"/>
-              </w:rPr>
-            </w:pPr>
-            <w:r>
-              <w:rPr>
-                <w:szCs w:val="26"/>
-              </w:rPr>
-              <w:t>20% - 80%</w:t>
             </w:r>
           </w:p>
         </w:tc>
@@ -7431,6 +7164,7 @@
               <w:spacing w:line="240" w:lineRule="auto"/>
               <w:jc w:val="center"/>
               <w:rPr>
+                <w:rFonts w:ascii="Times New Roman" w:hAnsi="Times New Roman"/>
                 <w:szCs w:val="26"/>
               </w:rPr>
             </w:pPr>
@@ -7446,27 +7180,30 @@
             <w:pPr>
               <w:spacing w:line="240" w:lineRule="auto"/>
               <w:rPr>
+                <w:rFonts w:ascii="Times New Roman" w:hAnsi="Times New Roman"/>
                 <w:szCs w:val="26"/>
               </w:rPr>
             </w:pPr>
             <w:r>
               <w:rPr>
-                <w:szCs w:val="26"/>
-              </w:rPr>
-              <w:t xml:space="preserve">Triển khai code tính thời gian và điểm cho người chơi, lưu </w:t>
+                <w:rFonts w:ascii="Times New Roman" w:hAnsi="Times New Roman"/>
+                <w:szCs w:val="26"/>
+              </w:rPr>
+              <w:t xml:space="preserve">Triển khai code tính thời gian và điểm cho người chơi, lưu kết quả sau khi người chơi đã chiến </w:t>
             </w:r>
             <w:r>
               <w:rPr>
+                <w:rFonts w:ascii="Times New Roman" w:hAnsi="Times New Roman"/>
                 <w:szCs w:val="26"/>
               </w:rPr>
               <w:lastRenderedPageBreak/>
-              <w:t>kết quả sau khi người chơi đã chiến thắng vào DataServer.</w:t>
+              <w:t>thắng vào DataServer.</w:t>
             </w:r>
           </w:p>
         </w:tc>
         <w:tc>
           <w:tcPr>
-            <w:tcW w:w="1474" w:type="dxa"/>
+            <w:tcW w:w="2514" w:type="dxa"/>
             <w:vAlign w:val="center"/>
             <w:hideMark/>
           </w:tcPr>
@@ -7475,6 +7212,7 @@
               <w:spacing w:line="240" w:lineRule="auto"/>
               <w:jc w:val="center"/>
               <w:rPr>
+                <w:rFonts w:ascii="Times New Roman" w:hAnsi="Times New Roman"/>
                 <w:szCs w:val="26"/>
               </w:rPr>
             </w:pPr>
@@ -7482,7 +7220,7 @@
         </w:tc>
         <w:tc>
           <w:tcPr>
-            <w:tcW w:w="1670" w:type="dxa"/>
+            <w:tcW w:w="2430" w:type="dxa"/>
             <w:vAlign w:val="center"/>
             <w:hideMark/>
           </w:tcPr>
@@ -7491,34 +7229,16 @@
               <w:spacing w:line="240" w:lineRule="auto"/>
               <w:jc w:val="center"/>
               <w:rPr>
+                <w:rFonts w:ascii="Times New Roman" w:hAnsi="Times New Roman"/>
                 <w:szCs w:val="26"/>
               </w:rPr>
             </w:pPr>
             <w:r>
               <w:rPr>
+                <w:rFonts w:ascii="Times New Roman" w:hAnsi="Times New Roman"/>
                 <w:szCs w:val="26"/>
               </w:rPr>
               <w:t>X</w:t>
-            </w:r>
-          </w:p>
-        </w:tc>
-        <w:tc>
-          <w:tcPr>
-            <w:tcW w:w="1689" w:type="dxa"/>
-          </w:tcPr>
-          <w:p>
-            <w:pPr>
-              <w:spacing w:line="240" w:lineRule="auto"/>
-              <w:jc w:val="center"/>
-              <w:rPr>
-                <w:szCs w:val="26"/>
-              </w:rPr>
-            </w:pPr>
-            <w:r>
-              <w:rPr>
-                <w:szCs w:val="26"/>
-              </w:rPr>
-              <w:t>40% - 60%</w:t>
             </w:r>
           </w:p>
         </w:tc>
@@ -7539,6 +7259,7 @@
               <w:spacing w:line="240" w:lineRule="auto"/>
               <w:jc w:val="center"/>
               <w:rPr>
+                <w:rFonts w:ascii="Times New Roman" w:hAnsi="Times New Roman"/>
                 <w:szCs w:val="26"/>
               </w:rPr>
             </w:pPr>
@@ -7554,11 +7275,13 @@
             <w:pPr>
               <w:spacing w:line="240" w:lineRule="auto"/>
               <w:rPr>
+                <w:rFonts w:ascii="Times New Roman" w:hAnsi="Times New Roman"/>
                 <w:szCs w:val="26"/>
               </w:rPr>
             </w:pPr>
             <w:r>
               <w:rPr>
+                <w:rFonts w:ascii="Times New Roman" w:hAnsi="Times New Roman"/>
                 <w:szCs w:val="26"/>
               </w:rPr>
               <w:t>Phát sinh cần thiết trong quá trình làm.</w:t>
@@ -7567,7 +7290,7 @@
         </w:tc>
         <w:tc>
           <w:tcPr>
-            <w:tcW w:w="1474" w:type="dxa"/>
+            <w:tcW w:w="2514" w:type="dxa"/>
             <w:vAlign w:val="center"/>
             <w:hideMark/>
           </w:tcPr>
@@ -7576,11 +7299,13 @@
               <w:spacing w:line="240" w:lineRule="auto"/>
               <w:jc w:val="center"/>
               <w:rPr>
+                <w:rFonts w:ascii="Times New Roman" w:hAnsi="Times New Roman"/>
                 <w:szCs w:val="26"/>
               </w:rPr>
             </w:pPr>
             <w:r>
               <w:rPr>
+                <w:rFonts w:ascii="Times New Roman" w:hAnsi="Times New Roman"/>
                 <w:szCs w:val="26"/>
               </w:rPr>
               <w:t>X</w:t>
@@ -7589,7 +7314,7 @@
         </w:tc>
         <w:tc>
           <w:tcPr>
-            <w:tcW w:w="1670" w:type="dxa"/>
+            <w:tcW w:w="2430" w:type="dxa"/>
             <w:vAlign w:val="center"/>
             <w:hideMark/>
           </w:tcPr>
@@ -7598,29 +7323,17 @@
               <w:spacing w:line="240" w:lineRule="auto"/>
               <w:jc w:val="center"/>
               <w:rPr>
+                <w:rFonts w:ascii="Times New Roman" w:hAnsi="Times New Roman"/>
                 <w:szCs w:val="26"/>
               </w:rPr>
             </w:pPr>
             <w:r>
               <w:rPr>
+                <w:rFonts w:ascii="Times New Roman" w:hAnsi="Times New Roman"/>
                 <w:szCs w:val="26"/>
               </w:rPr>
               <w:t>X</w:t>
             </w:r>
-          </w:p>
-        </w:tc>
-        <w:tc>
-          <w:tcPr>
-            <w:tcW w:w="1689" w:type="dxa"/>
-          </w:tcPr>
-          <w:p>
-            <w:pPr>
-              <w:spacing w:line="240" w:lineRule="auto"/>
-              <w:jc w:val="center"/>
-              <w:rPr>
-                <w:szCs w:val="26"/>
-              </w:rPr>
-            </w:pPr>
           </w:p>
         </w:tc>
       </w:tr>
@@ -7639,11 +7352,13 @@
               <w:spacing w:line="240" w:lineRule="auto"/>
               <w:jc w:val="center"/>
               <w:rPr>
+                <w:rFonts w:ascii="Times New Roman" w:hAnsi="Times New Roman"/>
                 <w:szCs w:val="26"/>
               </w:rPr>
             </w:pPr>
             <w:r>
               <w:rPr>
+                <w:rFonts w:ascii="Times New Roman" w:hAnsi="Times New Roman"/>
                 <w:szCs w:val="26"/>
               </w:rPr>
               <w:t>Kiểm tra Hoạt động của Game và xử lý các trường hợp có thể xảy ra lỗi trong quá trình chơi</w:t>
@@ -7661,6 +7376,7 @@
               <w:spacing w:line="240" w:lineRule="auto"/>
               <w:jc w:val="center"/>
               <w:rPr>
+                <w:rFonts w:ascii="Times New Roman" w:hAnsi="Times New Roman"/>
                 <w:szCs w:val="26"/>
               </w:rPr>
             </w:pPr>
@@ -7668,7 +7384,7 @@
         </w:tc>
         <w:tc>
           <w:tcPr>
-            <w:tcW w:w="1474" w:type="dxa"/>
+            <w:tcW w:w="2514" w:type="dxa"/>
             <w:vAlign w:val="center"/>
             <w:hideMark/>
           </w:tcPr>
@@ -7677,11 +7393,13 @@
               <w:spacing w:line="240" w:lineRule="auto"/>
               <w:jc w:val="center"/>
               <w:rPr>
+                <w:rFonts w:ascii="Times New Roman" w:hAnsi="Times New Roman"/>
                 <w:szCs w:val="26"/>
               </w:rPr>
             </w:pPr>
             <w:r>
               <w:rPr>
+                <w:rFonts w:ascii="Times New Roman" w:hAnsi="Times New Roman"/>
                 <w:szCs w:val="26"/>
               </w:rPr>
               <w:t>X</w:t>
@@ -7690,7 +7408,7 @@
         </w:tc>
         <w:tc>
           <w:tcPr>
-            <w:tcW w:w="1670" w:type="dxa"/>
+            <w:tcW w:w="2430" w:type="dxa"/>
             <w:vAlign w:val="center"/>
             <w:hideMark/>
           </w:tcPr>
@@ -7699,35 +7417,16 @@
               <w:spacing w:line="240" w:lineRule="auto"/>
               <w:jc w:val="center"/>
               <w:rPr>
+                <w:rFonts w:ascii="Times New Roman" w:hAnsi="Times New Roman"/>
                 <w:szCs w:val="26"/>
               </w:rPr>
             </w:pPr>
             <w:r>
               <w:rPr>
+                <w:rFonts w:ascii="Times New Roman" w:hAnsi="Times New Roman"/>
                 <w:szCs w:val="26"/>
               </w:rPr>
               <w:t>X</w:t>
-            </w:r>
-          </w:p>
-        </w:tc>
-        <w:tc>
-          <w:tcPr>
-            <w:tcW w:w="1689" w:type="dxa"/>
-          </w:tcPr>
-          <w:p>
-            <w:pPr>
-              <w:keepNext/>
-              <w:spacing w:line="240" w:lineRule="auto"/>
-              <w:jc w:val="center"/>
-              <w:rPr>
-                <w:szCs w:val="26"/>
-              </w:rPr>
-            </w:pPr>
-            <w:r>
-              <w:rPr>
-                <w:szCs w:val="26"/>
-              </w:rPr>
-              <w:t>50% - 50%</w:t>
             </w:r>
           </w:p>
         </w:tc>
@@ -7801,7 +7500,7 @@
       <w:headerReference w:type="default" r:id="rId22"/>
       <w:footerReference w:type="default" r:id="rId23"/>
       <w:pgSz w:w="12240" w:h="15840"/>
-      <w:pgMar w:top="1440" w:right="1138" w:bottom="1440" w:left="1699" w:header="576" w:footer="720" w:gutter="0"/>
+      <w:pgMar w:top="1440" w:right="1440" w:bottom="1440" w:left="1440" w:header="576" w:footer="720" w:gutter="0"/>
       <w:pgNumType w:start="1" w:chapStyle="2"/>
       <w:cols w:space="720"/>
       <w:docGrid w:linePitch="360"/>
@@ -7854,6 +7553,7 @@
     <w:sdtPr>
       <w:id w:val="1655102010"/>
     </w:sdtPr>
+    <w:sdtEndPr/>
     <w:sdtContent>
       <w:p>
         <w:pPr>
@@ -7873,7 +7573,7 @@
           <w:rPr>
             <w:noProof/>
           </w:rPr>
-          <w:t>19</w:t>
+          <w:t>17</w:t>
         </w:r>
         <w:r>
           <w:fldChar w:fldCharType="end"/>
@@ -8136,7 +7836,7 @@
     <w:lsdException w:name="Table Web 2" w:semiHidden="1" w:unhideWhenUsed="1"/>
     <w:lsdException w:name="Table Web 3" w:semiHidden="1" w:unhideWhenUsed="1"/>
     <w:lsdException w:name="Balloon Text" w:semiHidden="1" w:unhideWhenUsed="1"/>
-    <w:lsdException w:name="Table Grid" w:semiHidden="1" w:uiPriority="39" w:unhideWhenUsed="1"/>
+    <w:lsdException w:name="Table Grid" w:uiPriority="39"/>
     <w:lsdException w:name="Table Theme" w:semiHidden="1" w:unhideWhenUsed="1"/>
     <w:lsdException w:name="Placeholder Text" w:semiHidden="1"/>
     <w:lsdException w:name="No Spacing" w:uiPriority="1" w:qFormat="1"/>
@@ -8428,6 +8128,7 @@
   <w:style w:type="character" w:default="1" w:styleId="DefaultParagraphFont">
     <w:name w:val="Default Paragraph Font"/>
     <w:uiPriority w:val="1"/>
+    <w:semiHidden/>
     <w:unhideWhenUsed/>
   </w:style>
   <w:style w:type="table" w:default="1" w:styleId="TableNormal">
@@ -9210,7 +8911,7 @@
 </file>
 
 <file path=customXml/itemProps2.xml><?xml version="1.0" encoding="utf-8"?>
-<ds:datastoreItem xmlns:ds="http://schemas.openxmlformats.org/officeDocument/2006/customXml" ds:itemID="{E1DE1D33-FF45-44DD-9B69-0A6F91489AEB}">
+<ds:datastoreItem xmlns:ds="http://schemas.openxmlformats.org/officeDocument/2006/customXml" ds:itemID="{9B3B2652-45BE-40DA-AEB8-E5B266C4CF10}">
   <ds:schemaRefs>
     <ds:schemaRef ds:uri="http://schemas.openxmlformats.org/officeDocument/2006/bibliography"/>
   </ds:schemaRefs>

</xml_diff>